<commit_message>
new words form laptop
</commit_message>
<xml_diff>
--- a/phrases.docx
+++ b/phrases.docx
@@ -1,6 +1,6 @@
 
 <file path=word/document.xml><?xml version="1.0" encoding="utf-8"?>
-<w:document xmlns:wpc="http://schemas.microsoft.com/office/word/2010/wordprocessingCanvas" xmlns:cx="http://schemas.microsoft.com/office/drawing/2014/chartex" xmlns:cx1="http://schemas.microsoft.com/office/drawing/2015/9/8/chartex" xmlns:cx2="http://schemas.microsoft.com/office/drawing/2015/10/21/chartex" xmlns:cx3="http://schemas.microsoft.com/office/drawing/2016/5/9/chartex" xmlns:cx4="http://schemas.microsoft.com/office/drawing/2016/5/10/chartex" xmlns:cx5="http://schemas.microsoft.com/office/drawing/2016/5/11/chartex" xmlns:cx6="http://schemas.microsoft.com/office/drawing/2016/5/12/chartex" xmlns:cx7="http://schemas.microsoft.com/office/drawing/2016/5/13/chartex" xmlns:cx8="http://schemas.microsoft.com/office/drawing/2016/5/14/chartex" xmlns:mc="http://schemas.openxmlformats.org/markup-compatibility/2006" xmlns:aink="http://schemas.microsoft.com/office/drawing/2016/ink" xmlns:am3d="http://schemas.microsoft.com/office/drawing/2017/model3d" xmlns:o="urn:schemas-microsoft-com:office:office" xmlns:oel="http://schemas.microsoft.com/office/2019/extlst" xmlns:r="http://schemas.openxmlformats.org/officeDocument/2006/relationships" xmlns:m="http://schemas.openxmlformats.org/officeDocument/2006/math" xmlns:v="urn:schemas-microsoft-com:vml" xmlns:wp14="http://schemas.microsoft.com/office/word/2010/wordprocessingDrawing" xmlns:wp="http://schemas.openxmlformats.org/drawingml/2006/wordprocessingDrawing" xmlns:w10="urn:schemas-microsoft-com:office:word" xmlns:w="http://schemas.openxmlformats.org/wordprocessingml/2006/main" xmlns:w14="http://schemas.microsoft.com/office/word/2010/wordml" xmlns:w15="http://schemas.microsoft.com/office/word/2012/wordml" xmlns:w16cex="http://schemas.microsoft.com/office/word/2018/wordml/cex" xmlns:w16cid="http://schemas.microsoft.com/office/word/2016/wordml/cid" xmlns:w16="http://schemas.microsoft.com/office/word/2018/wordml" xmlns:w16du="http://schemas.microsoft.com/office/word/2023/wordml/word16du" xmlns:w16sdtdh="http://schemas.microsoft.com/office/word/2020/wordml/sdtdatahash" xmlns:w16se="http://schemas.microsoft.com/office/word/2015/wordml/symex" xmlns:wpg="http://schemas.microsoft.com/office/word/2010/wordprocessingGroup" xmlns:wpi="http://schemas.microsoft.com/office/word/2010/wordprocessingInk" xmlns:wne="http://schemas.microsoft.com/office/word/2006/wordml" xmlns:wps="http://schemas.microsoft.com/office/word/2010/wordprocessingShape" mc:Ignorable="w14 w15 w16se w16cid w16 w16cex w16sdtdh wp14">
+<w:document xmlns:wpc="http://schemas.microsoft.com/office/word/2010/wordprocessingCanvas" xmlns:mc="http://schemas.openxmlformats.org/markup-compatibility/2006" xmlns:o="urn:schemas-microsoft-com:office:office" xmlns:r="http://schemas.openxmlformats.org/officeDocument/2006/relationships" xmlns:m="http://schemas.openxmlformats.org/officeDocument/2006/math" xmlns:v="urn:schemas-microsoft-com:vml" xmlns:wp14="http://schemas.microsoft.com/office/word/2010/wordprocessingDrawing" xmlns:wp="http://schemas.openxmlformats.org/drawingml/2006/wordprocessingDrawing" xmlns:w10="urn:schemas-microsoft-com:office:word" xmlns:w="http://schemas.openxmlformats.org/wordprocessingml/2006/main" xmlns:w14="http://schemas.microsoft.com/office/word/2010/wordml" xmlns:w15="http://schemas.microsoft.com/office/word/2012/wordml" xmlns:wpg="http://schemas.microsoft.com/office/word/2010/wordprocessingGroup" xmlns:wpi="http://schemas.microsoft.com/office/word/2010/wordprocessingInk" xmlns:wne="http://schemas.microsoft.com/office/word/2006/wordml" xmlns:wps="http://schemas.microsoft.com/office/word/2010/wordprocessingShape" mc:Ignorable="w14 w15 wp14">
   <w:body>
     <w:p>
       <w:pPr>
@@ -25,8 +25,16 @@
         <w:pStyle w:val="ListParagraph"/>
       </w:pPr>
       <w:r>
-        <w:t>immediate action was imperative</w:t>
-      </w:r>
+        <w:t>Immediate</w:t>
+      </w:r>
+      <w:r>
+        <w:t xml:space="preserve"> action was imperative</w:t>
+      </w:r>
+    </w:p>
+    <w:p>
+      <w:pPr>
+        <w:pStyle w:val="ListParagraph"/>
+      </w:pPr>
     </w:p>
     <w:p>
       <w:pPr>
@@ -49,6 +57,11 @@
     <w:p>
       <w:pPr>
         <w:pStyle w:val="ListParagraph"/>
+      </w:pPr>
+    </w:p>
+    <w:p>
+      <w:pPr>
+        <w:pStyle w:val="ListParagraph"/>
         <w:numPr>
           <w:ilvl w:val="0"/>
           <w:numId w:val="1"/>
@@ -99,6 +112,11 @@
     <w:p>
       <w:pPr>
         <w:pStyle w:val="ListParagraph"/>
+      </w:pPr>
+    </w:p>
+    <w:p>
+      <w:pPr>
+        <w:pStyle w:val="ListParagraph"/>
         <w:numPr>
           <w:ilvl w:val="0"/>
           <w:numId w:val="1"/>
@@ -111,6 +129,11 @@
     <w:p>
       <w:pPr>
         <w:pStyle w:val="ListParagraph"/>
+      </w:pPr>
+    </w:p>
+    <w:p>
+      <w:pPr>
+        <w:pStyle w:val="ListParagraph"/>
         <w:numPr>
           <w:ilvl w:val="0"/>
           <w:numId w:val="1"/>
@@ -143,6 +166,11 @@
     <w:p>
       <w:pPr>
         <w:pStyle w:val="ListParagraph"/>
+      </w:pPr>
+    </w:p>
+    <w:p>
+      <w:pPr>
+        <w:pStyle w:val="ListParagraph"/>
         <w:numPr>
           <w:ilvl w:val="0"/>
           <w:numId w:val="1"/>
@@ -178,6 +206,11 @@
     <w:p>
       <w:pPr>
         <w:pStyle w:val="ListParagraph"/>
+      </w:pPr>
+    </w:p>
+    <w:p>
+      <w:pPr>
+        <w:pStyle w:val="ListParagraph"/>
         <w:numPr>
           <w:ilvl w:val="0"/>
           <w:numId w:val="1"/>
@@ -196,6 +229,11 @@
     <w:p>
       <w:pPr>
         <w:pStyle w:val="ListParagraph"/>
+      </w:pPr>
+    </w:p>
+    <w:p>
+      <w:pPr>
+        <w:pStyle w:val="ListParagraph"/>
         <w:numPr>
           <w:ilvl w:val="0"/>
           <w:numId w:val="1"/>
@@ -214,6 +252,16 @@
     <w:p>
       <w:pPr>
         <w:pStyle w:val="ListParagraph"/>
+      </w:pPr>
+    </w:p>
+    <w:p>
+      <w:pPr>
+        <w:pStyle w:val="ListParagraph"/>
+      </w:pPr>
+    </w:p>
+    <w:p>
+      <w:pPr>
+        <w:pStyle w:val="ListParagraph"/>
         <w:numPr>
           <w:ilvl w:val="0"/>
           <w:numId w:val="1"/>
@@ -234,10 +282,228 @@
         <w:pStyle w:val="ListParagraph"/>
       </w:pPr>
       <w:r>
+        <w:t>"</w:t>
+      </w:r>
+      <w:r>
+        <w:t>She</w:t>
+      </w:r>
+      <w:r>
+        <w:t xml:space="preserve"> had windswept hair and rosy cheeks"</w:t>
+      </w:r>
+      <w:r>
+        <w:t>”</w:t>
+      </w:r>
+    </w:p>
+    <w:p>
+      <w:pPr>
+        <w:pStyle w:val="ListParagraph"/>
+      </w:pPr>
+    </w:p>
+    <w:p>
+      <w:pPr>
+        <w:pStyle w:val="ListParagraph"/>
+        <w:numPr>
+          <w:ilvl w:val="0"/>
+          <w:numId w:val="1"/>
+        </w:numPr>
+      </w:pPr>
+      <w:r>
+        <w:t>Aquatic adj., living in the water</w:t>
+      </w:r>
+    </w:p>
+    <w:p>
+      <w:pPr>
+        <w:pStyle w:val="ListParagraph"/>
+      </w:pPr>
+    </w:p>
+    <w:p>
+      <w:pPr>
+        <w:pStyle w:val="ListParagraph"/>
+        <w:numPr>
+          <w:ilvl w:val="0"/>
+          <w:numId w:val="1"/>
+        </w:numPr>
+      </w:pPr>
+      <w:r>
+        <w:t>Array n., a large number, a collection</w:t>
+      </w:r>
+    </w:p>
+    <w:p>
+      <w:pPr>
+        <w:pStyle w:val="ListParagraph"/>
+      </w:pPr>
+    </w:p>
+    <w:p>
+      <w:pPr>
+        <w:pStyle w:val="ListParagraph"/>
+        <w:numPr>
+          <w:ilvl w:val="0"/>
+          <w:numId w:val="1"/>
+        </w:numPr>
+      </w:pPr>
+      <w:r>
+        <w:t>Defense n., protection</w:t>
+      </w:r>
+    </w:p>
+    <w:p>
+      <w:pPr>
+        <w:pStyle w:val="ListParagraph"/>
+      </w:pPr>
+    </w:p>
+    <w:p>
+      <w:pPr>
+        <w:pStyle w:val="ListParagraph"/>
+        <w:numPr>
+          <w:ilvl w:val="0"/>
+          <w:numId w:val="1"/>
+        </w:numPr>
+      </w:pPr>
+      <w:r>
+        <w:t>Deforestation n., the removal of all trees from a large area</w:t>
+      </w:r>
+    </w:p>
+    <w:p>
+      <w:pPr>
+        <w:pStyle w:val="ListParagraph"/>
+      </w:pPr>
+    </w:p>
+    <w:p>
+      <w:pPr>
+        <w:pStyle w:val="ListParagraph"/>
+        <w:numPr>
+          <w:ilvl w:val="0"/>
+          <w:numId w:val="1"/>
+        </w:numPr>
+      </w:pPr>
+      <w:r>
+        <w:t>Environment n., the natural world</w:t>
+      </w:r>
+    </w:p>
+    <w:p>
+      <w:pPr>
+        <w:pStyle w:val="ListParagraph"/>
+      </w:pPr>
+    </w:p>
+    <w:p>
+      <w:pPr>
+        <w:pStyle w:val="ListParagraph"/>
+        <w:numPr>
+          <w:ilvl w:val="0"/>
+          <w:numId w:val="1"/>
+        </w:numPr>
+      </w:pPr>
+      <w:r>
+        <w:t>Erosion n., loss of soil from action of water or wind</w:t>
+      </w:r>
+    </w:p>
+    <w:p>
+      <w:pPr>
+        <w:pStyle w:val="ListParagraph"/>
+      </w:pPr>
+    </w:p>
+    <w:p>
+      <w:pPr>
+        <w:pStyle w:val="ListParagraph"/>
+        <w:numPr>
+          <w:ilvl w:val="0"/>
+          <w:numId w:val="1"/>
+        </w:numPr>
+      </w:pPr>
+      <w:r>
+        <w:t>Extend v., to reach past, get bigger</w:t>
+      </w:r>
+    </w:p>
+    <w:p>
+      <w:pPr>
+        <w:pStyle w:val="ListParagraph"/>
+      </w:pPr>
+    </w:p>
+    <w:p>
+      <w:pPr>
+        <w:pStyle w:val="ListParagraph"/>
+        <w:numPr>
+          <w:ilvl w:val="0"/>
+          <w:numId w:val="1"/>
+        </w:numPr>
+      </w:pPr>
+      <w:r>
+        <w:t>Fell v., to cut down</w:t>
+      </w:r>
+    </w:p>
+    <w:p>
+      <w:pPr>
+        <w:pStyle w:val="ListParagraph"/>
+      </w:pPr>
+    </w:p>
+    <w:p>
+      <w:pPr>
+        <w:pStyle w:val="ListParagraph"/>
+        <w:numPr>
+          <w:ilvl w:val="0"/>
+          <w:numId w:val="1"/>
+        </w:numPr>
+      </w:pPr>
+      <w:r>
+        <w:t>Habitat n., the natural area where a plant or animal lives</w:t>
+      </w:r>
+    </w:p>
+    <w:p>
+      <w:pPr>
+        <w:pStyle w:val="ListParagraph"/>
+      </w:pPr>
+    </w:p>
+    <w:p>
+      <w:pPr>
+        <w:pStyle w:val="ListParagraph"/>
+        <w:numPr>
+          <w:ilvl w:val="0"/>
+          <w:numId w:val="1"/>
+        </w:numPr>
+      </w:pPr>
+      <w:r>
+        <w:t>Impact n., a strong effect</w:t>
+      </w:r>
+    </w:p>
+    <w:p>
+      <w:pPr>
+        <w:pStyle w:val="ListParagraph"/>
+      </w:pPr>
+    </w:p>
+    <w:p>
+      <w:pPr>
+        <w:pStyle w:val="ListParagraph"/>
+        <w:numPr>
+          <w:ilvl w:val="0"/>
+          <w:numId w:val="1"/>
+        </w:numPr>
+      </w:pPr>
+      <w:r>
+        <w:t>Inhibit v., to prevent, slow down</w:t>
+      </w:r>
+    </w:p>
+    <w:p>
+      <w:pPr>
+        <w:pStyle w:val="ListParagraph"/>
+      </w:pPr>
+    </w:p>
+    <w:p>
+      <w:pPr>
+        <w:pStyle w:val="ListParagraph"/>
+      </w:pPr>
+      <w:r>
         <w:t>“</w:t>
       </w:r>
       <w:r>
-        <w:t>"she had windswept hair and rosy cheeks"</w:t>
+        <w:t>You</w:t>
+      </w:r>
+      <w:r>
+        <w:t xml:space="preserve"> </w:t>
+      </w:r>
+      <w:r>
+        <w:t>shouldn’t</w:t>
+      </w:r>
+      <w:r>
+        <w:t xml:space="preserve"> allow fear of failure to inhibit you</w:t>
       </w:r>
       <w:r>
         <w:t>”</w:t>
@@ -257,183 +523,8 @@
         </w:numPr>
       </w:pPr>
       <w:r>
-        <w:t>Aquatic adj., living in the water</w:t>
-      </w:r>
-    </w:p>
-    <w:p>
-      <w:pPr>
-        <w:pStyle w:val="ListParagraph"/>
-      </w:pPr>
-    </w:p>
-    <w:p>
-      <w:pPr>
-        <w:pStyle w:val="ListParagraph"/>
-        <w:numPr>
-          <w:ilvl w:val="0"/>
-          <w:numId w:val="1"/>
-        </w:numPr>
-      </w:pPr>
-      <w:r>
-        <w:t>Array n., a large number, a collection</w:t>
-      </w:r>
-    </w:p>
-    <w:p>
-      <w:pPr>
-        <w:pStyle w:val="ListParagraph"/>
-      </w:pPr>
-    </w:p>
-    <w:p>
-      <w:pPr>
-        <w:pStyle w:val="ListParagraph"/>
-        <w:numPr>
-          <w:ilvl w:val="0"/>
-          <w:numId w:val="1"/>
-        </w:numPr>
-      </w:pPr>
-      <w:r>
-        <w:t>Defense n., protection</w:t>
-      </w:r>
-    </w:p>
-    <w:p>
-      <w:pPr>
-        <w:pStyle w:val="ListParagraph"/>
-      </w:pPr>
-    </w:p>
-    <w:p>
-      <w:pPr>
-        <w:pStyle w:val="ListParagraph"/>
-        <w:numPr>
-          <w:ilvl w:val="0"/>
-          <w:numId w:val="1"/>
-        </w:numPr>
-      </w:pPr>
-      <w:r>
-        <w:t>Deforestation n., the removal of all trees from a large area</w:t>
-      </w:r>
-    </w:p>
-    <w:p>
-      <w:pPr>
-        <w:pStyle w:val="ListParagraph"/>
-      </w:pPr>
-    </w:p>
-    <w:p>
-      <w:pPr>
-        <w:pStyle w:val="ListParagraph"/>
-        <w:numPr>
-          <w:ilvl w:val="0"/>
-          <w:numId w:val="1"/>
-        </w:numPr>
-      </w:pPr>
-      <w:r>
-        <w:t>Environment n., the natural world</w:t>
-      </w:r>
-    </w:p>
-    <w:p>
-      <w:pPr>
-        <w:pStyle w:val="ListParagraph"/>
-      </w:pPr>
-    </w:p>
-    <w:p>
-      <w:pPr>
-        <w:pStyle w:val="ListParagraph"/>
-        <w:numPr>
-          <w:ilvl w:val="0"/>
-          <w:numId w:val="1"/>
-        </w:numPr>
-      </w:pPr>
-      <w:r>
-        <w:t>Erosion n., loss of soil from action of water or wind</w:t>
-      </w:r>
-    </w:p>
-    <w:p>
-      <w:pPr>
-        <w:pStyle w:val="ListParagraph"/>
-      </w:pPr>
-    </w:p>
-    <w:p>
-      <w:pPr>
-        <w:pStyle w:val="ListParagraph"/>
-        <w:numPr>
-          <w:ilvl w:val="0"/>
-          <w:numId w:val="1"/>
-        </w:numPr>
-      </w:pPr>
-      <w:r>
-        <w:t>Extend v., to reach past, get bigger</w:t>
-      </w:r>
-    </w:p>
-    <w:p>
-      <w:pPr>
-        <w:pStyle w:val="ListParagraph"/>
-      </w:pPr>
-    </w:p>
-    <w:p>
-      <w:pPr>
-        <w:pStyle w:val="ListParagraph"/>
-        <w:numPr>
-          <w:ilvl w:val="0"/>
-          <w:numId w:val="1"/>
-        </w:numPr>
-      </w:pPr>
-      <w:r>
-        <w:t>Fell v., to cut down</w:t>
-      </w:r>
-    </w:p>
-    <w:p>
-      <w:pPr>
-        <w:pStyle w:val="ListParagraph"/>
-      </w:pPr>
-    </w:p>
-    <w:p>
-      <w:pPr>
-        <w:pStyle w:val="ListParagraph"/>
-        <w:numPr>
-          <w:ilvl w:val="0"/>
-          <w:numId w:val="1"/>
-        </w:numPr>
-      </w:pPr>
-      <w:r>
-        <w:t>Habitat n., the natural area where a plant or animal lives</w:t>
-      </w:r>
-    </w:p>
-    <w:p>
-      <w:pPr>
-        <w:pStyle w:val="ListParagraph"/>
-      </w:pPr>
-    </w:p>
-    <w:p>
-      <w:pPr>
-        <w:pStyle w:val="ListParagraph"/>
-        <w:numPr>
-          <w:ilvl w:val="0"/>
-          <w:numId w:val="1"/>
-        </w:numPr>
-      </w:pPr>
-      <w:r>
-        <w:t>Impact n., a strong effect</w:t>
-      </w:r>
-    </w:p>
-    <w:p>
-      <w:pPr>
-        <w:pStyle w:val="ListParagraph"/>
-      </w:pPr>
-    </w:p>
-    <w:p>
-      <w:pPr>
-        <w:pStyle w:val="ListParagraph"/>
-        <w:numPr>
-          <w:ilvl w:val="0"/>
-          <w:numId w:val="1"/>
-        </w:numPr>
-      </w:pPr>
-      <w:r>
-        <w:t>Inhibit v., to prevent, slow down</w:t>
-      </w:r>
-    </w:p>
-    <w:p>
-      <w:pPr>
-        <w:pStyle w:val="ListParagraph"/>
-      </w:pPr>
+        <w:t>Intact adj., whole; complete</w:t>
+      </w:r>
     </w:p>
     <w:p>
       <w:pPr>
@@ -443,16 +534,196 @@
         <w:t>“</w:t>
       </w:r>
       <w:r>
-        <w:t>You</w:t>
+        <w:t>After 25 years, their friendship remained intact</w:t>
+      </w:r>
+      <w:r>
+        <w:t>”</w:t>
+      </w:r>
+    </w:p>
+    <w:p>
+      <w:pPr>
+        <w:pStyle w:val="ListParagraph"/>
+      </w:pPr>
+    </w:p>
+    <w:p>
+      <w:pPr>
+        <w:pStyle w:val="ListParagraph"/>
+      </w:pPr>
+    </w:p>
+    <w:p>
+      <w:pPr>
+        <w:pStyle w:val="ListParagraph"/>
+      </w:pPr>
+    </w:p>
+    <w:p>
+      <w:pPr>
+        <w:pStyle w:val="ListParagraph"/>
+        <w:numPr>
+          <w:ilvl w:val="0"/>
+          <w:numId w:val="1"/>
+        </w:numPr>
+      </w:pPr>
+      <w:r>
+        <w:t>Intercept v., to catch; to interrupt the progress of something</w:t>
+      </w:r>
+    </w:p>
+    <w:p>
+      <w:pPr>
+        <w:pStyle w:val="ListParagraph"/>
+      </w:pPr>
+    </w:p>
+    <w:p>
+      <w:pPr>
+        <w:pStyle w:val="ListParagraph"/>
+        <w:numPr>
+          <w:ilvl w:val="0"/>
+          <w:numId w:val="1"/>
+        </w:numPr>
+      </w:pPr>
+      <w:r>
+        <w:t>Logging n., the cutting down of trees for commercial purposes</w:t>
+      </w:r>
+    </w:p>
+    <w:p>
+      <w:pPr>
+        <w:pStyle w:val="ListParagraph"/>
+      </w:pPr>
+    </w:p>
+    <w:p>
+      <w:pPr>
+        <w:pStyle w:val="ListParagraph"/>
+        <w:numPr>
+          <w:ilvl w:val="0"/>
+          <w:numId w:val="1"/>
+        </w:numPr>
+      </w:pPr>
+      <w:r>
+        <w:t>Myriad adj., many, numerous</w:t>
+      </w:r>
+    </w:p>
+    <w:p>
+      <w:pPr>
+        <w:pStyle w:val="ListParagraph"/>
+      </w:pPr>
+    </w:p>
+    <w:p>
+      <w:pPr>
+        <w:pStyle w:val="ListParagraph"/>
+      </w:pPr>
+      <w:r>
+        <w:t>"</w:t>
+      </w:r>
+      <w:r>
+        <w:t>There</w:t>
+      </w:r>
+      <w:r>
+        <w:t xml:space="preserve"> are myriad details to work out"</w:t>
+      </w:r>
+    </w:p>
+    <w:p>
+      <w:pPr>
+        <w:pStyle w:val="ListParagraph"/>
+      </w:pPr>
+    </w:p>
+    <w:p>
+      <w:pPr>
+        <w:pStyle w:val="ListParagraph"/>
+        <w:numPr>
+          <w:ilvl w:val="0"/>
+          <w:numId w:val="1"/>
+        </w:numPr>
+      </w:pPr>
+      <w:r>
+        <w:t>Nutrient n.,</w:t>
       </w:r>
       <w:r>
         <w:t xml:space="preserve"> </w:t>
       </w:r>
       <w:r>
-        <w:t>shouldn’t</w:t>
-      </w:r>
-      <w:r>
-        <w:t xml:space="preserve"> allow fear of failure to inhibit you</w:t>
+        <w:t>the goodness in food</w:t>
+      </w:r>
+    </w:p>
+    <w:p/>
+    <w:p>
+      <w:pPr>
+        <w:pStyle w:val="ListParagraph"/>
+        <w:numPr>
+          <w:ilvl w:val="0"/>
+          <w:numId w:val="1"/>
+        </w:numPr>
+      </w:pPr>
+      <w:r>
+        <w:t xml:space="preserve">arbitrary </w:t>
+      </w:r>
+      <w:r>
+        <w:t>(</w:t>
+      </w:r>
+      <w:r>
+        <w:t>capricious</w:t>
+      </w:r>
+      <w:r>
+        <w:t xml:space="preserve">) </w:t>
+      </w:r>
+      <w:r>
+        <w:t xml:space="preserve">based on a desire or idea or chance rather than </w:t>
+      </w:r>
+      <w:r>
+        <w:t>reason</w:t>
+      </w:r>
+      <w:r>
+        <w:t>:</w:t>
+      </w:r>
+      <w:r>
+        <w:t xml:space="preserve"> </w:t>
+      </w:r>
+      <w:r>
+        <w:t xml:space="preserve"> "our choice was purely arbitrary"</w:t>
+      </w:r>
+    </w:p>
+    <w:p>
+      <w:pPr>
+        <w:pStyle w:val="ListParagraph"/>
+      </w:pPr>
+    </w:p>
+    <w:p>
+      <w:pPr>
+        <w:pStyle w:val="ListParagraph"/>
+        <w:numPr>
+          <w:ilvl w:val="0"/>
+          <w:numId w:val="1"/>
+        </w:numPr>
+      </w:pPr>
+      <w:r>
+        <w:t>insinuation</w:t>
+      </w:r>
+      <w:r>
+        <w:t xml:space="preserve"> “</w:t>
+      </w:r>
+      <w:r>
+        <w:t>I've done nothing to deserve all your vicious insinuations"</w:t>
+      </w:r>
+    </w:p>
+    <w:p>
+      <w:pPr>
+        <w:pStyle w:val="ListParagraph"/>
+      </w:pPr>
+    </w:p>
+    <w:p>
+      <w:pPr>
+        <w:pStyle w:val="ListParagraph"/>
+        <w:numPr>
+          <w:ilvl w:val="0"/>
+          <w:numId w:val="1"/>
+        </w:numPr>
+      </w:pPr>
+      <w:r>
+        <w:t xml:space="preserve">inexorable </w:t>
+      </w:r>
+      <w:r>
+        <w:t>“impossible</w:t>
+      </w:r>
+      <w:r>
+        <w:t xml:space="preserve"> to stop or prevent</w:t>
       </w:r>
       <w:r>
         <w:t>”</w:t>
@@ -466,14 +737,21 @@
     <w:p>
       <w:pPr>
         <w:pStyle w:val="ListParagraph"/>
-        <w:numPr>
-          <w:ilvl w:val="0"/>
-          <w:numId w:val="1"/>
-        </w:numPr>
-      </w:pPr>
-      <w:r>
-        <w:t>Intact adj., whole; complete</w:t>
-      </w:r>
+      </w:pPr>
+      <w:r>
+        <w:t xml:space="preserve">“Challenges in life is an inexorable, acceptance of challenge is pre-eminence, being defeated is </w:t>
+      </w:r>
+      <w:r>
+        <w:t>voluntary</w:t>
+      </w:r>
+      <w:r>
+        <w:t xml:space="preserve">” </w:t>
+      </w:r>
+    </w:p>
+    <w:p>
+      <w:pPr>
+        <w:pStyle w:val="ListParagraph"/>
+      </w:pPr>
     </w:p>
     <w:p>
       <w:pPr>
@@ -483,7 +761,7 @@
         <w:t>“</w:t>
       </w:r>
       <w:r>
-        <w:t>After 25 years, their friendship remained intact</w:t>
+        <w:t>Something has got to be done to stop this inexorable rise in expenditure</w:t>
       </w:r>
       <w:r>
         <w:t>”</w:t>
@@ -497,182 +775,267 @@
     <w:p>
       <w:pPr>
         <w:pStyle w:val="ListParagraph"/>
-      </w:pPr>
-    </w:p>
-    <w:p>
-      <w:pPr>
-        <w:pStyle w:val="ListParagraph"/>
-      </w:pPr>
-    </w:p>
-    <w:p>
-      <w:pPr>
-        <w:pStyle w:val="ListParagraph"/>
-        <w:numPr>
-          <w:ilvl w:val="0"/>
-          <w:numId w:val="1"/>
-        </w:numPr>
-      </w:pPr>
-      <w:r>
-        <w:t>Intercept v., to catch; to interrupt the progress of something</w:t>
-      </w:r>
-    </w:p>
-    <w:p>
-      <w:pPr>
-        <w:pStyle w:val="ListParagraph"/>
-      </w:pPr>
-    </w:p>
-    <w:p>
-      <w:pPr>
-        <w:pStyle w:val="ListParagraph"/>
-        <w:numPr>
-          <w:ilvl w:val="0"/>
-          <w:numId w:val="1"/>
-        </w:numPr>
-      </w:pPr>
-      <w:r>
-        <w:t>Logging n., the cutting down of trees for commercial purposes</w:t>
-      </w:r>
-    </w:p>
-    <w:p>
-      <w:pPr>
-        <w:pStyle w:val="ListParagraph"/>
-      </w:pPr>
-    </w:p>
-    <w:p>
-      <w:pPr>
-        <w:pStyle w:val="ListParagraph"/>
-        <w:numPr>
-          <w:ilvl w:val="0"/>
-          <w:numId w:val="1"/>
-        </w:numPr>
-      </w:pPr>
-      <w:r>
-        <w:t>Myriad adj., many, numerous</w:t>
-      </w:r>
-    </w:p>
-    <w:p>
-      <w:pPr>
-        <w:pStyle w:val="ListParagraph"/>
-      </w:pPr>
-    </w:p>
-    <w:p>
-      <w:pPr>
-        <w:pStyle w:val="ListParagraph"/>
-      </w:pPr>
-      <w:r>
-        <w:t>"</w:t>
-      </w:r>
-      <w:r>
-        <w:t>There</w:t>
-      </w:r>
-      <w:r>
-        <w:t xml:space="preserve"> are myriad details to work out"</w:t>
-      </w:r>
-    </w:p>
-    <w:p>
-      <w:pPr>
-        <w:pStyle w:val="ListParagraph"/>
-      </w:pPr>
-    </w:p>
-    <w:p>
-      <w:pPr>
-        <w:pStyle w:val="ListParagraph"/>
-        <w:numPr>
-          <w:ilvl w:val="0"/>
-          <w:numId w:val="1"/>
-        </w:numPr>
-      </w:pPr>
-      <w:r>
-        <w:t>Nutrient n.,</w:t>
-      </w:r>
-      <w:r>
-        <w:t xml:space="preserve"> </w:t>
-      </w:r>
-      <w:r>
-        <w:t>the goodness in food</w:t>
-      </w:r>
-    </w:p>
-    <w:p/>
-    <w:p>
-      <w:pPr>
-        <w:pStyle w:val="ListParagraph"/>
-        <w:numPr>
-          <w:ilvl w:val="0"/>
-          <w:numId w:val="1"/>
-        </w:numPr>
-      </w:pPr>
-      <w:r>
-        <w:t xml:space="preserve">arbitrary </w:t>
-      </w:r>
-      <w:r>
-        <w:t>(</w:t>
-      </w:r>
-      <w:r>
-        <w:t>capricious</w:t>
-      </w:r>
-      <w:r>
-        <w:t xml:space="preserve">) </w:t>
-      </w:r>
-      <w:r>
-        <w:t xml:space="preserve">based on a desire or idea or chance rather than </w:t>
-      </w:r>
-      <w:r>
-        <w:t>reason</w:t>
-      </w:r>
-      <w:r>
-        <w:t>:</w:t>
-      </w:r>
-      <w:r>
-        <w:t xml:space="preserve"> </w:t>
-      </w:r>
-      <w:r>
-        <w:t xml:space="preserve"> "our choice was purely arbitrary"</w:t>
-      </w:r>
-    </w:p>
-    <w:p>
-      <w:pPr>
-        <w:pStyle w:val="ListParagraph"/>
-      </w:pPr>
-    </w:p>
-    <w:p>
-      <w:pPr>
-        <w:pStyle w:val="ListParagraph"/>
-        <w:numPr>
-          <w:ilvl w:val="0"/>
-          <w:numId w:val="1"/>
-        </w:numPr>
-      </w:pPr>
-      <w:r>
-        <w:t>insinuation</w:t>
+        <w:numPr>
+          <w:ilvl w:val="0"/>
+          <w:numId w:val="1"/>
+        </w:numPr>
+      </w:pPr>
+      <w:r>
+        <w:t xml:space="preserve">pre-eminence </w:t>
+      </w:r>
+      <w:r>
+        <w:t xml:space="preserve">“superiority” </w:t>
+      </w:r>
+    </w:p>
+    <w:p>
+      <w:pPr>
+        <w:pStyle w:val="ListParagraph"/>
+      </w:pPr>
+      <w:r>
+        <w:t>‘</w:t>
+      </w:r>
+      <w:r>
+        <w:t>Acceptance</w:t>
+      </w:r>
+      <w:r>
+        <w:t xml:space="preserve"> of challenge is pre-eminence”</w:t>
+      </w:r>
+    </w:p>
+    <w:p>
+      <w:pPr>
+        <w:pStyle w:val="ListParagraph"/>
+      </w:pPr>
+    </w:p>
+    <w:p>
+      <w:pPr>
+        <w:pStyle w:val="ListParagraph"/>
+        <w:numPr>
+          <w:ilvl w:val="0"/>
+          <w:numId w:val="1"/>
+        </w:numPr>
+      </w:pPr>
+      <w:r>
+        <w:t xml:space="preserve">uppity : arrogant, </w:t>
+      </w:r>
+      <w:r>
+        <w:t>self-important</w:t>
+      </w:r>
+    </w:p>
+    <w:p>
+      <w:pPr>
+        <w:pStyle w:val="ListParagraph"/>
+      </w:pPr>
+      <w:r>
+        <w:t>‘</w:t>
+      </w:r>
+      <w:proofErr w:type="gramStart"/>
+      <w:r>
+        <w:t>why</w:t>
+      </w:r>
+      <w:proofErr w:type="gramEnd"/>
+      <w:r>
+        <w:t xml:space="preserve"> you are so uppity’</w:t>
+      </w:r>
+    </w:p>
+    <w:p>
+      <w:pPr>
+        <w:pStyle w:val="ListParagraph"/>
+      </w:pPr>
+    </w:p>
+    <w:p>
+      <w:pPr>
+        <w:pStyle w:val="ListParagraph"/>
+        <w:numPr>
+          <w:ilvl w:val="0"/>
+          <w:numId w:val="1"/>
+        </w:numPr>
+      </w:pPr>
+      <w:r>
+        <w:t>Pollution n., damage to air, water, etc.</w:t>
+      </w:r>
+    </w:p>
+    <w:p>
+      <w:pPr>
+        <w:pStyle w:val="ListParagraph"/>
+      </w:pPr>
+    </w:p>
+    <w:p>
+      <w:pPr>
+        <w:pStyle w:val="ListParagraph"/>
+        <w:numPr>
+          <w:ilvl w:val="0"/>
+          <w:numId w:val="1"/>
+        </w:numPr>
+      </w:pPr>
+      <w:r>
+        <w:t>Stabilize v., to keep from changing, maintain</w:t>
+      </w:r>
+    </w:p>
+    <w:p>
+      <w:pPr>
+        <w:pStyle w:val="ListParagraph"/>
+      </w:pPr>
+    </w:p>
+    <w:p>
+      <w:pPr>
+        <w:pStyle w:val="ListParagraph"/>
+        <w:numPr>
+          <w:ilvl w:val="0"/>
+          <w:numId w:val="1"/>
+        </w:numPr>
+      </w:pPr>
+      <w:r>
+        <w:t xml:space="preserve">Terrestrial adj., living on the land </w:t>
+      </w:r>
+    </w:p>
+    <w:p>
+      <w:pPr>
+        <w:pStyle w:val="ListParagraph"/>
+      </w:pPr>
+    </w:p>
+    <w:p>
+      <w:pPr>
+        <w:pStyle w:val="ListParagraph"/>
+        <w:numPr>
+          <w:ilvl w:val="0"/>
+          <w:numId w:val="1"/>
+        </w:numPr>
+      </w:pPr>
+      <w:r>
+        <w:t>Vanish v., to disappear</w:t>
+      </w:r>
+    </w:p>
+    <w:p>
+      <w:pPr>
+        <w:pStyle w:val="ListParagraph"/>
+      </w:pPr>
+    </w:p>
+    <w:p>
+      <w:pPr>
+        <w:pStyle w:val="ListParagraph"/>
+        <w:numPr>
+          <w:ilvl w:val="0"/>
+          <w:numId w:val="1"/>
+        </w:numPr>
+      </w:pPr>
+      <w:r>
+        <w:t>Vegetation n., plants</w:t>
+      </w:r>
+    </w:p>
+    <w:p>
+      <w:pPr>
+        <w:pStyle w:val="ListParagraph"/>
+      </w:pPr>
+    </w:p>
+    <w:p>
+      <w:pPr>
+        <w:pStyle w:val="ListParagraph"/>
+        <w:numPr>
+          <w:ilvl w:val="0"/>
+          <w:numId w:val="1"/>
+        </w:numPr>
+      </w:pPr>
+      <w:r>
+        <w:t xml:space="preserve">Accumulate </w:t>
+      </w:r>
+      <w:r>
+        <w:t>“To</w:t>
+      </w:r>
+      <w:r>
+        <w:t xml:space="preserve"> gradually Increase over time” </w:t>
+      </w:r>
+    </w:p>
+    <w:p>
+      <w:pPr>
+        <w:pStyle w:val="ListParagraph"/>
+      </w:pPr>
+    </w:p>
+    <w:p>
+      <w:pPr>
+        <w:pStyle w:val="ListParagraph"/>
+      </w:pPr>
+      <w:r>
+        <w:t>“Fluid</w:t>
+      </w:r>
+      <w:r>
+        <w:t xml:space="preserve"> in the lymph vessels can become sluggish</w:t>
+      </w:r>
+      <w:r>
+        <w:t>” slow motion”</w:t>
+      </w:r>
+      <w:r>
+        <w:t>, which can cause toxins to accumulate.</w:t>
+      </w:r>
+      <w:r>
+        <w:t>”</w:t>
+      </w:r>
+    </w:p>
+    <w:p>
+      <w:pPr>
+        <w:pStyle w:val="ListParagraph"/>
+      </w:pPr>
+    </w:p>
+    <w:p>
+      <w:pPr>
+        <w:pStyle w:val="ListParagraph"/>
+        <w:numPr>
+          <w:ilvl w:val="0"/>
+          <w:numId w:val="1"/>
+        </w:numPr>
+      </w:pPr>
+      <w:r>
+        <w:t>Determine</w:t>
+      </w:r>
+      <w:r>
+        <w:t xml:space="preserve"> “ v., to decide” </w:t>
+      </w:r>
+    </w:p>
+    <w:p>
+      <w:pPr>
+        <w:pStyle w:val="ListParagraph"/>
+      </w:pPr>
+    </w:p>
+    <w:p>
+      <w:pPr>
+        <w:pStyle w:val="ListParagraph"/>
+        <w:numPr>
+          <w:ilvl w:val="0"/>
+          <w:numId w:val="1"/>
+        </w:numPr>
+      </w:pPr>
+      <w:r>
+        <w:t>Dilute</w:t>
+      </w:r>
+      <w:r>
+        <w:t xml:space="preserve"> “to make weaker by mixing with water” </w:t>
+      </w:r>
+    </w:p>
+    <w:p>
+      <w:pPr>
+        <w:pStyle w:val="ListParagraph"/>
+      </w:pPr>
+    </w:p>
+    <w:p>
+      <w:pPr>
+        <w:pStyle w:val="ListParagraph"/>
+      </w:pPr>
+    </w:p>
+    <w:p>
+      <w:pPr>
+        <w:pStyle w:val="ListParagraph"/>
+        <w:numPr>
+          <w:ilvl w:val="0"/>
+          <w:numId w:val="1"/>
+        </w:numPr>
+      </w:pPr>
+      <w:r>
+        <w:t>Diverse</w:t>
       </w:r>
       <w:r>
         <w:t xml:space="preserve"> “</w:t>
       </w:r>
       <w:r>
-        <w:t>I've done nothing to deserve all your vicious insinuations"</w:t>
-      </w:r>
-    </w:p>
-    <w:p>
-      <w:pPr>
-        <w:pStyle w:val="ListParagraph"/>
-      </w:pPr>
-    </w:p>
-    <w:p>
-      <w:pPr>
-        <w:pStyle w:val="ListParagraph"/>
-        <w:numPr>
-          <w:ilvl w:val="0"/>
-          <w:numId w:val="1"/>
-        </w:numPr>
-      </w:pPr>
-      <w:r>
-        <w:t xml:space="preserve">inexorable </w:t>
-      </w:r>
-      <w:r>
-        <w:t>“impossible</w:t>
-      </w:r>
-      <w:r>
-        <w:t xml:space="preserve"> to stop or prevent</w:t>
+        <w:t>adj., varied, of many kinds</w:t>
       </w:r>
       <w:r>
         <w:t>”</w:t>
@@ -686,31 +1049,19 @@
     <w:p>
       <w:pPr>
         <w:pStyle w:val="ListParagraph"/>
-      </w:pPr>
-      <w:r>
-        <w:t xml:space="preserve">“Challenges in life is an inexorable, acceptance of challenge is pre-eminence, being defeated is </w:t>
-      </w:r>
-      <w:r>
-        <w:t>voluntary</w:t>
-      </w:r>
-      <w:r>
-        <w:t xml:space="preserve">” </w:t>
-      </w:r>
-    </w:p>
-    <w:p>
-      <w:pPr>
-        <w:pStyle w:val="ListParagraph"/>
-      </w:pPr>
-    </w:p>
-    <w:p>
-      <w:pPr>
-        <w:pStyle w:val="ListParagraph"/>
-      </w:pPr>
-      <w:r>
-        <w:t>“</w:t>
-      </w:r>
-      <w:r>
-        <w:t>Something has got to be done to stop this inexorable rise in expenditure</w:t>
+        <w:numPr>
+          <w:ilvl w:val="0"/>
+          <w:numId w:val="1"/>
+        </w:numPr>
+      </w:pPr>
+      <w:r>
+        <w:t>Evaporation</w:t>
+      </w:r>
+      <w:r>
+        <w:t xml:space="preserve"> “</w:t>
+      </w:r>
+      <w:r>
+        <w:t>n., the change from liquid to gas; loss of water to the air</w:t>
       </w:r>
       <w:r>
         <w:t>”</w:t>
@@ -724,30 +1075,24 @@
     <w:p>
       <w:pPr>
         <w:pStyle w:val="ListParagraph"/>
-        <w:numPr>
-          <w:ilvl w:val="0"/>
-          <w:numId w:val="1"/>
-        </w:numPr>
-      </w:pPr>
-      <w:r>
-        <w:t xml:space="preserve">pre-eminence </w:t>
-      </w:r>
-      <w:r>
-        <w:t xml:space="preserve">“superiority” </w:t>
-      </w:r>
-    </w:p>
-    <w:p>
-      <w:pPr>
-        <w:pStyle w:val="ListParagraph"/>
-      </w:pPr>
-      <w:r>
-        <w:t>‘</w:t>
-      </w:r>
-      <w:r>
-        <w:t>Acceptance</w:t>
-      </w:r>
-      <w:r>
-        <w:t xml:space="preserve"> of challenge is pre-eminence</w:t>
+      </w:pPr>
+    </w:p>
+    <w:p>
+      <w:pPr>
+        <w:pStyle w:val="ListParagraph"/>
+        <w:numPr>
+          <w:ilvl w:val="0"/>
+          <w:numId w:val="1"/>
+        </w:numPr>
+      </w:pPr>
+      <w:r>
+        <w:t>Extreme</w:t>
+      </w:r>
+      <w:r>
+        <w:t xml:space="preserve"> “</w:t>
+      </w:r>
+      <w:r>
+        <w:t>adj., very severe or difficult</w:t>
       </w:r>
       <w:r>
         <w:t>”</w:t>
@@ -767,120 +1112,13 @@
         </w:numPr>
       </w:pPr>
       <w:r>
-        <w:t>Pollution n., damage to air, water, etc.</w:t>
-      </w:r>
-    </w:p>
-    <w:p>
-      <w:pPr>
-        <w:pStyle w:val="ListParagraph"/>
-      </w:pPr>
-    </w:p>
-    <w:p>
-      <w:pPr>
-        <w:pStyle w:val="ListParagraph"/>
-        <w:numPr>
-          <w:ilvl w:val="0"/>
-          <w:numId w:val="1"/>
-        </w:numPr>
-      </w:pPr>
-      <w:r>
-        <w:t>Stabilize v., to keep from changing, maintain</w:t>
-      </w:r>
-    </w:p>
-    <w:p>
-      <w:pPr>
-        <w:pStyle w:val="ListParagraph"/>
-      </w:pPr>
-    </w:p>
-    <w:p>
-      <w:pPr>
-        <w:pStyle w:val="ListParagraph"/>
-        <w:numPr>
-          <w:ilvl w:val="0"/>
-          <w:numId w:val="1"/>
-        </w:numPr>
-      </w:pPr>
-      <w:r>
-        <w:t xml:space="preserve">Terrestrial adj., living on the land </w:t>
-      </w:r>
-    </w:p>
-    <w:p>
-      <w:pPr>
-        <w:pStyle w:val="ListParagraph"/>
-      </w:pPr>
-    </w:p>
-    <w:p>
-      <w:pPr>
-        <w:pStyle w:val="ListParagraph"/>
-        <w:numPr>
-          <w:ilvl w:val="0"/>
-          <w:numId w:val="1"/>
-        </w:numPr>
-      </w:pPr>
-      <w:r>
-        <w:t>Vanish v., to disappear</w:t>
-      </w:r>
-    </w:p>
-    <w:p>
-      <w:pPr>
-        <w:pStyle w:val="ListParagraph"/>
-      </w:pPr>
-    </w:p>
-    <w:p>
-      <w:pPr>
-        <w:pStyle w:val="ListParagraph"/>
-        <w:numPr>
-          <w:ilvl w:val="0"/>
-          <w:numId w:val="1"/>
-        </w:numPr>
-      </w:pPr>
-      <w:r>
-        <w:t>Vegetation n., plants</w:t>
-      </w:r>
-    </w:p>
-    <w:p>
-      <w:pPr>
-        <w:pStyle w:val="ListParagraph"/>
-      </w:pPr>
-    </w:p>
-    <w:p>
-      <w:pPr>
-        <w:pStyle w:val="ListParagraph"/>
-        <w:numPr>
-          <w:ilvl w:val="0"/>
-          <w:numId w:val="1"/>
-        </w:numPr>
-      </w:pPr>
-      <w:r>
-        <w:t xml:space="preserve">Accumulate </w:t>
-      </w:r>
-      <w:r>
-        <w:t>“To</w:t>
-      </w:r>
-      <w:r>
-        <w:t xml:space="preserve"> gradually Increase over time” </w:t>
-      </w:r>
-    </w:p>
-    <w:p>
-      <w:pPr>
-        <w:pStyle w:val="ListParagraph"/>
-      </w:pPr>
-    </w:p>
-    <w:p>
-      <w:pPr>
-        <w:pStyle w:val="ListParagraph"/>
-      </w:pPr>
-      <w:r>
-        <w:t>“Fluid</w:t>
-      </w:r>
-      <w:r>
-        <w:t xml:space="preserve"> in the lymph vessels can become sluggish</w:t>
-      </w:r>
-      <w:r>
-        <w:t>” slow motion”</w:t>
-      </w:r>
-      <w:r>
-        <w:t>, which can cause toxins to accumulate.</w:t>
+        <w:t>Fringe</w:t>
+      </w:r>
+      <w:r>
+        <w:t xml:space="preserve"> “</w:t>
+      </w:r>
+      <w:r>
+        <w:t>n., the edge of something</w:t>
       </w:r>
       <w:r>
         <w:t>”</w:t>
@@ -889,145 +1127,169 @@
     <w:p>
       <w:pPr>
         <w:pStyle w:val="ListParagraph"/>
-        <w:numPr>
-          <w:ilvl w:val="0"/>
-          <w:numId w:val="1"/>
-        </w:numPr>
-      </w:pPr>
-      <w:r>
-        <w:t>Determine</w:t>
-      </w:r>
-      <w:r>
-        <w:t xml:space="preserve"> </w:t>
-      </w:r>
+      </w:pPr>
+    </w:p>
+    <w:p>
+      <w:pPr>
+        <w:pStyle w:val="ListParagraph"/>
+      </w:pPr>
+      <w:bookmarkStart w:id="0" w:name="_GoBack"/>
+      <w:bookmarkEnd w:id="0"/>
+    </w:p>
+    <w:p>
+      <w:pPr>
+        <w:pStyle w:val="ListParagraph"/>
+        <w:numPr>
+          <w:ilvl w:val="0"/>
+          <w:numId w:val="1"/>
+        </w:numPr>
+      </w:pPr>
+      <w:r>
+        <w:t>Mechanism</w:t>
+      </w:r>
+      <w:r>
+        <w:t xml:space="preserve"> “</w:t>
+      </w:r>
+      <w:r>
+        <w:t>n., behavior to deal with difficult situations</w:t>
+      </w:r>
+      <w:r>
+        <w:t>”</w:t>
+      </w:r>
+    </w:p>
+    <w:p>
+      <w:pPr>
+        <w:pStyle w:val="ListParagraph"/>
+      </w:pPr>
+    </w:p>
+    <w:p>
+      <w:pPr>
+        <w:pStyle w:val="ListParagraph"/>
+        <w:numPr>
+          <w:ilvl w:val="0"/>
+          <w:numId w:val="1"/>
+        </w:numPr>
+      </w:pPr>
+      <w:r>
+        <w:t>Moisture</w:t>
+      </w:r>
+    </w:p>
+    <w:p>
+      <w:pPr>
+        <w:pStyle w:val="ListParagraph"/>
+      </w:pPr>
+      <w:r>
+        <w:t>n., wetness or water</w:t>
+      </w:r>
+    </w:p>
+    <w:p>
+      <w:pPr>
+        <w:pStyle w:val="ListParagraph"/>
+      </w:pPr>
+    </w:p>
+    <w:p>
+      <w:pPr>
+        <w:pStyle w:val="ListParagraph"/>
+        <w:numPr>
+          <w:ilvl w:val="0"/>
+          <w:numId w:val="1"/>
+        </w:numPr>
+      </w:pPr>
+      <w:r>
+        <w:t>Occupy</w:t>
+      </w:r>
+    </w:p>
+    <w:p>
+      <w:pPr>
+        <w:pStyle w:val="ListParagraph"/>
+      </w:pPr>
+      <w:r>
+        <w:t>v., to be in a place; exist in</w:t>
+      </w:r>
+    </w:p>
+    <w:p>
+      <w:pPr>
+        <w:pStyle w:val="ListParagraph"/>
+      </w:pPr>
+    </w:p>
+    <w:p>
+      <w:pPr>
+        <w:pStyle w:val="ListParagraph"/>
+        <w:numPr>
+          <w:ilvl w:val="0"/>
+          <w:numId w:val="1"/>
+        </w:numPr>
+      </w:pPr>
+      <w:r>
+        <w:t>Prolific</w:t>
+      </w:r>
+    </w:p>
+    <w:p>
+      <w:pPr>
+        <w:pStyle w:val="ListParagraph"/>
+      </w:pPr>
+      <w:r>
+        <w:t>adj., producing a lot of something</w:t>
+      </w:r>
+    </w:p>
+    <w:p>
+      <w:pPr>
+        <w:pStyle w:val="ListParagraph"/>
+      </w:pPr>
+    </w:p>
+    <w:p>
+      <w:pPr>
+        <w:pStyle w:val="ListParagraph"/>
+        <w:numPr>
+          <w:ilvl w:val="0"/>
+          <w:numId w:val="1"/>
+        </w:numPr>
+      </w:pPr>
+      <w:r>
+        <w:t>Resilient</w:t>
+      </w:r>
+    </w:p>
+    <w:p>
+      <w:pPr>
+        <w:pStyle w:val="ListParagraph"/>
+      </w:pPr>
+      <w:proofErr w:type="spellStart"/>
       <w:proofErr w:type="gramStart"/>
       <w:r>
-        <w:t>“ v.</w:t>
+        <w:t>dj</w:t>
+      </w:r>
+      <w:proofErr w:type="spellEnd"/>
+      <w:r>
+        <w:t>.,</w:t>
       </w:r>
       <w:proofErr w:type="gramEnd"/>
       <w:r>
-        <w:t xml:space="preserve">, to decide” </w:t>
-      </w:r>
-    </w:p>
-    <w:p>
-      <w:pPr>
-        <w:pStyle w:val="ListParagraph"/>
-        <w:numPr>
-          <w:ilvl w:val="0"/>
-          <w:numId w:val="1"/>
-        </w:numPr>
-      </w:pPr>
-      <w:r>
-        <w:t>Dilute</w:t>
-      </w:r>
-      <w:r>
-        <w:t xml:space="preserve"> “to make weaker by mixing with water” </w:t>
-      </w:r>
-    </w:p>
-    <w:p>
-      <w:pPr>
-        <w:pStyle w:val="ListParagraph"/>
-        <w:numPr>
-          <w:ilvl w:val="0"/>
-          <w:numId w:val="1"/>
-        </w:numPr>
-      </w:pPr>
-      <w:r>
-        <w:t>Diverse</w:t>
-      </w:r>
-      <w:r>
-        <w:t xml:space="preserve"> “</w:t>
-      </w:r>
-      <w:r>
-        <w:t>adj., varied, of many kinds</w:t>
-      </w:r>
-      <w:r>
-        <w:t>”</w:t>
-      </w:r>
-    </w:p>
-    <w:p>
-      <w:pPr>
-        <w:pStyle w:val="ListParagraph"/>
-        <w:numPr>
-          <w:ilvl w:val="0"/>
-          <w:numId w:val="1"/>
-        </w:numPr>
-      </w:pPr>
-      <w:r>
-        <w:lastRenderedPageBreak/>
-        <w:t>Evaporation</w:t>
-      </w:r>
-      <w:r>
-        <w:t xml:space="preserve"> “</w:t>
-      </w:r>
-      <w:r>
-        <w:t>n., the change from liquid to gas; loss of water to the air</w:t>
-      </w:r>
-      <w:r>
-        <w:t>”</w:t>
-      </w:r>
-    </w:p>
-    <w:p>
-      <w:pPr>
-        <w:pStyle w:val="ListParagraph"/>
-        <w:numPr>
-          <w:ilvl w:val="0"/>
-          <w:numId w:val="1"/>
-        </w:numPr>
-      </w:pPr>
-      <w:r>
-        <w:t>Extreme</w:t>
-      </w:r>
-      <w:r>
-        <w:t xml:space="preserve"> “</w:t>
-      </w:r>
-      <w:r>
-        <w:t>adj., very severe or difficult</w:t>
-      </w:r>
-      <w:r>
-        <w:t>”</w:t>
-      </w:r>
-    </w:p>
-    <w:p>
-      <w:pPr>
-        <w:pStyle w:val="ListParagraph"/>
-        <w:numPr>
-          <w:ilvl w:val="0"/>
-          <w:numId w:val="1"/>
-        </w:numPr>
-      </w:pPr>
-      <w:r>
-        <w:t>Fringe</w:t>
-      </w:r>
-      <w:r>
-        <w:t xml:space="preserve"> “</w:t>
-      </w:r>
-      <w:r>
-        <w:t>n., the edge of something</w:t>
-      </w:r>
-      <w:r>
-        <w:t>”</w:t>
-      </w:r>
-    </w:p>
-    <w:p>
-      <w:pPr>
-        <w:pStyle w:val="ListParagraph"/>
-        <w:numPr>
-          <w:ilvl w:val="0"/>
-          <w:numId w:val="1"/>
-        </w:numPr>
-      </w:pPr>
-      <w:r>
-        <w:t>Mechanism</w:t>
-      </w:r>
-      <w:r>
-        <w:t xml:space="preserve"> “</w:t>
-      </w:r>
-      <w:r>
-        <w:t>n., behavior to deal with difficult situations</w:t>
-      </w:r>
-      <w:r>
-        <w:t>”</w:t>
+        <w:t xml:space="preserve"> tough, able to endure difficult conditions</w:t>
+      </w:r>
+    </w:p>
+    <w:p>
+      <w:pPr>
+        <w:pStyle w:val="ListParagraph"/>
+      </w:pPr>
+    </w:p>
+    <w:p>
+      <w:pPr>
+        <w:pStyle w:val="ListParagraph"/>
+        <w:numPr>
+          <w:ilvl w:val="0"/>
+          <w:numId w:val="1"/>
+        </w:numPr>
+      </w:pPr>
+      <w:r>
+        <w:t>Sparse</w:t>
+      </w:r>
+    </w:p>
+    <w:p>
+      <w:pPr>
+        <w:pStyle w:val="ListParagraph"/>
+      </w:pPr>
+      <w:r>
+        <w:t>adj., small in numbers or amount</w:t>
       </w:r>
     </w:p>
     <w:p>
@@ -1046,8 +1308,8 @@
 </file>
 
 <file path=word/numbering.xml><?xml version="1.0" encoding="utf-8"?>
-<w:numbering xmlns:wpc="http://schemas.microsoft.com/office/word/2010/wordprocessingCanvas" xmlns:cx="http://schemas.microsoft.com/office/drawing/2014/chartex" xmlns:cx1="http://schemas.microsoft.com/office/drawing/2015/9/8/chartex" xmlns:cx2="http://schemas.microsoft.com/office/drawing/2015/10/21/chartex" xmlns:cx3="http://schemas.microsoft.com/office/drawing/2016/5/9/chartex" xmlns:cx4="http://schemas.microsoft.com/office/drawing/2016/5/10/chartex" xmlns:cx5="http://schemas.microsoft.com/office/drawing/2016/5/11/chartex" xmlns:cx6="http://schemas.microsoft.com/office/drawing/2016/5/12/chartex" xmlns:cx7="http://schemas.microsoft.com/office/drawing/2016/5/13/chartex" xmlns:cx8="http://schemas.microsoft.com/office/drawing/2016/5/14/chartex" xmlns:mc="http://schemas.openxmlformats.org/markup-compatibility/2006" xmlns:aink="http://schemas.microsoft.com/office/drawing/2016/ink" xmlns:am3d="http://schemas.microsoft.com/office/drawing/2017/model3d" xmlns:o="urn:schemas-microsoft-com:office:office" xmlns:oel="http://schemas.microsoft.com/office/2019/extlst" xmlns:r="http://schemas.openxmlformats.org/officeDocument/2006/relationships" xmlns:m="http://schemas.openxmlformats.org/officeDocument/2006/math" xmlns:v="urn:schemas-microsoft-com:vml" xmlns:wp14="http://schemas.microsoft.com/office/word/2010/wordprocessingDrawing" xmlns:wp="http://schemas.openxmlformats.org/drawingml/2006/wordprocessingDrawing" xmlns:w10="urn:schemas-microsoft-com:office:word" xmlns:w="http://schemas.openxmlformats.org/wordprocessingml/2006/main" xmlns:w14="http://schemas.microsoft.com/office/word/2010/wordml" xmlns:w15="http://schemas.microsoft.com/office/word/2012/wordml" xmlns:w16cex="http://schemas.microsoft.com/office/word/2018/wordml/cex" xmlns:w16cid="http://schemas.microsoft.com/office/word/2016/wordml/cid" xmlns:w16="http://schemas.microsoft.com/office/word/2018/wordml" xmlns:w16du="http://schemas.microsoft.com/office/word/2023/wordml/word16du" xmlns:w16sdtdh="http://schemas.microsoft.com/office/word/2020/wordml/sdtdatahash" xmlns:w16se="http://schemas.microsoft.com/office/word/2015/wordml/symex" xmlns:wpg="http://schemas.microsoft.com/office/word/2010/wordprocessingGroup" xmlns:wpi="http://schemas.microsoft.com/office/word/2010/wordprocessingInk" xmlns:wne="http://schemas.microsoft.com/office/word/2006/wordml" xmlns:wps="http://schemas.microsoft.com/office/word/2010/wordprocessingShape" mc:Ignorable="w14 w15 w16se w16cid w16 w16cex w16sdtdh wp14">
-  <w:abstractNum w:abstractNumId="0" w15:restartNumberingAfterBreak="0">
+<w:numbering xmlns:wpc="http://schemas.microsoft.com/office/word/2010/wordprocessingCanvas" xmlns:mc="http://schemas.openxmlformats.org/markup-compatibility/2006" xmlns:o="urn:schemas-microsoft-com:office:office" xmlns:r="http://schemas.openxmlformats.org/officeDocument/2006/relationships" xmlns:m="http://schemas.openxmlformats.org/officeDocument/2006/math" xmlns:v="urn:schemas-microsoft-com:vml" xmlns:wp14="http://schemas.microsoft.com/office/word/2010/wordprocessingDrawing" xmlns:wp="http://schemas.openxmlformats.org/drawingml/2006/wordprocessingDrawing" xmlns:w10="urn:schemas-microsoft-com:office:word" xmlns:w="http://schemas.openxmlformats.org/wordprocessingml/2006/main" xmlns:w14="http://schemas.microsoft.com/office/word/2010/wordml" xmlns:w15="http://schemas.microsoft.com/office/word/2012/wordml" xmlns:wpg="http://schemas.microsoft.com/office/word/2010/wordprocessingGroup" xmlns:wpi="http://schemas.microsoft.com/office/word/2010/wordprocessingInk" xmlns:wne="http://schemas.microsoft.com/office/word/2006/wordml" xmlns:wps="http://schemas.microsoft.com/office/word/2010/wordprocessingShape" mc:Ignorable="w14 w15 wp14">
+  <w:abstractNum w:abstractNumId="0">
     <w:nsid w:val="08CF2084"/>
     <w:multiLevelType w:val="hybridMultilevel"/>
     <w:tmpl w:val="6BA2C718"/>
@@ -1136,14 +1398,14 @@
       </w:pPr>
     </w:lvl>
   </w:abstractNum>
-  <w:num w:numId="1" w16cid:durableId="957688602">
+  <w:num w:numId="1">
     <w:abstractNumId w:val="0"/>
   </w:num>
 </w:numbering>
 </file>
 
 <file path=word/styles.xml><?xml version="1.0" encoding="utf-8"?>
-<w:styles xmlns:mc="http://schemas.openxmlformats.org/markup-compatibility/2006" xmlns:r="http://schemas.openxmlformats.org/officeDocument/2006/relationships" xmlns:w="http://schemas.openxmlformats.org/wordprocessingml/2006/main" xmlns:w14="http://schemas.microsoft.com/office/word/2010/wordml" xmlns:w15="http://schemas.microsoft.com/office/word/2012/wordml" xmlns:w16cex="http://schemas.microsoft.com/office/word/2018/wordml/cex" xmlns:w16cid="http://schemas.microsoft.com/office/word/2016/wordml/cid" xmlns:w16="http://schemas.microsoft.com/office/word/2018/wordml" xmlns:w16sdtdh="http://schemas.microsoft.com/office/word/2020/wordml/sdtdatahash" xmlns:w16se="http://schemas.microsoft.com/office/word/2015/wordml/symex" mc:Ignorable="w14 w15 w16se w16cid w16 w16cex w16sdtdh">
+<w:styles xmlns:mc="http://schemas.openxmlformats.org/markup-compatibility/2006" xmlns:r="http://schemas.openxmlformats.org/officeDocument/2006/relationships" xmlns:w="http://schemas.openxmlformats.org/wordprocessingml/2006/main" xmlns:w14="http://schemas.microsoft.com/office/word/2010/wordml" xmlns:w15="http://schemas.microsoft.com/office/word/2012/wordml" mc:Ignorable="w14 w15">
   <w:docDefaults>
     <w:rPrDefault>
       <w:rPr>
@@ -1161,7 +1423,7 @@
       </w:pPr>
     </w:pPrDefault>
   </w:docDefaults>
-  <w:latentStyles w:defLockedState="0" w:defUIPriority="99" w:defSemiHidden="0" w:defUnhideWhenUsed="0" w:defQFormat="0" w:count="376">
+  <w:latentStyles w:defLockedState="0" w:defUIPriority="99" w:defSemiHidden="0" w:defUnhideWhenUsed="0" w:defQFormat="0" w:count="371">
     <w:lsdException w:name="Normal" w:uiPriority="0" w:qFormat="1"/>
     <w:lsdException w:name="heading 1" w:uiPriority="9" w:qFormat="1"/>
     <w:lsdException w:name="heading 2" w:semiHidden="1" w:uiPriority="9" w:unhideWhenUsed="1" w:qFormat="1"/>
@@ -1533,11 +1795,6 @@
     <w:lsdException w:name="List Table 5 Dark Accent 6" w:uiPriority="50"/>
     <w:lsdException w:name="List Table 6 Colorful Accent 6" w:uiPriority="51"/>
     <w:lsdException w:name="List Table 7 Colorful Accent 6" w:uiPriority="52"/>
-    <w:lsdException w:name="Mention" w:semiHidden="1" w:unhideWhenUsed="1"/>
-    <w:lsdException w:name="Smart Hyperlink" w:semiHidden="1" w:unhideWhenUsed="1"/>
-    <w:lsdException w:name="Hashtag" w:semiHidden="1" w:unhideWhenUsed="1"/>
-    <w:lsdException w:name="Unresolved Mention" w:semiHidden="1" w:unhideWhenUsed="1"/>
-    <w:lsdException w:name="Smart Link" w:semiHidden="1" w:unhideWhenUsed="1"/>
   </w:latentStyles>
   <w:style w:type="paragraph" w:default="1" w:styleId="Normal">
     <w:name w:val="Normal"/>

</xml_diff>